<commit_message>
the proper final commit
</commit_message>
<xml_diff>
--- a/Project Report.docx
+++ b/Project Report.docx
@@ -32,13 +32,8 @@
         <w:t>The raw fast food</w:t>
       </w:r>
       <w:r>
-        <w:t xml:space="preserve"> data was imported as a </w:t>
-      </w:r>
-      <w:proofErr w:type="spellStart"/>
-      <w:r>
-        <w:t>csv</w:t>
-      </w:r>
-      <w:proofErr w:type="spellEnd"/>
+        <w:t xml:space="preserve"> data was imported as a csv</w:t>
+      </w:r>
       <w:r>
         <w:t xml:space="preserve"> </w:t>
       </w:r>
@@ -60,15 +55,7 @@
         <w:t xml:space="preserve">The raw obesity data </w:t>
       </w:r>
       <w:r>
-        <w:t xml:space="preserve">was imported as a </w:t>
-      </w:r>
-      <w:proofErr w:type="spellStart"/>
-      <w:r>
-        <w:t>csv</w:t>
-      </w:r>
-      <w:proofErr w:type="spellEnd"/>
-      <w:r>
-        <w:t xml:space="preserve"> and </w:t>
+        <w:t xml:space="preserve">was imported as a csv and </w:t>
       </w:r>
       <w:r>
         <w:t>was taken from:</w:t>
@@ -93,94 +80,50 @@
     </w:p>
     <w:p>
       <w:r>
-        <w:t xml:space="preserve">The raw obesity data set had quite a lot of redundant columns that where removed for the purposes of the project. Out of the 43 columns in the spreadsheet only 7 where relevant.  The columns where also renamed and reordered. In order to make a foreign key that would be able to link to the fast food table in the database, I make a column with abbreviations of the states in America. </w:t>
+        <w:t xml:space="preserve">The raw obesity data set had quite a lot of redundant columns that where removed for the purposes of the project. Out of the 43 columns in the spreadsheet only 7 where relevant.  The columns where also renamed and reordered. In order to make a foreign key that would be able to link to the fast food table in the database, </w:t>
+      </w:r>
+      <w:r>
+        <w:t>I’ve made</w:t>
+      </w:r>
+      <w:r>
+        <w:t xml:space="preserve"> a column with abbrevia</w:t>
+      </w:r>
+      <w:r>
+        <w:t>tions of the states in America and made it the primary key.</w:t>
       </w:r>
     </w:p>
     <w:p/>
     <w:p>
       <w:r>
-        <w:t>The raw fast food data had a few redundant column dropped and reordered in a fashion that would make sense to someone using the database. The data set required new rows to separate entries that had two fast food restaurants that shared the same location.  I was able to find out that there were only a few entries that had shared locations using “</w:t>
-      </w:r>
-      <w:proofErr w:type="gramStart"/>
-      <w:r>
-        <w:t>.unique</w:t>
-      </w:r>
-      <w:proofErr w:type="gramEnd"/>
-      <w:r>
-        <w:t xml:space="preserve">()”. I exported the </w:t>
-      </w:r>
-      <w:proofErr w:type="spellStart"/>
-      <w:r>
-        <w:t>csv</w:t>
-      </w:r>
-      <w:proofErr w:type="spellEnd"/>
-      <w:r>
-        <w:t xml:space="preserve"> and used the search tab to separate the entries. I also used this time to replace all the entries that were wrongly capitalized or had incorrect punctuation (namely Subway and McDonald’s respectively).</w:t>
+        <w:t>The raw fast food data had a few redundant column dropped and reordered in a fashion that would make sense to someone using the database. The data set required new rows to separate entries that had two fast food restaurants that shared the same location.  I was able to find out that there were only a few entries that had shared locations using “.unique()”. I exported the csv and used the search tab to separate the entries. I also used this time to replace all the entries that were wrongly capitalized or had incorrect punctuation (namely Subway and McDonald’s respectively).</w:t>
       </w:r>
     </w:p>
     <w:p/>
-    <w:p/>
-    <w:p/>
-    <w:p>
-      <w:r>
-        <w:t>Load</w:t>
-      </w:r>
-    </w:p>
-    <w:p>
-      <w:r>
-        <w:t>The final database that was chosen w</w:t>
-      </w:r>
-      <w:r>
-        <w:t xml:space="preserve">as a relational database in SQL. Two tables created, namely: </w:t>
-      </w:r>
-      <w:proofErr w:type="spellStart"/>
-      <w:r>
-        <w:t>fast_food_db</w:t>
-      </w:r>
-      <w:proofErr w:type="spellEnd"/>
-      <w:r>
-        <w:t xml:space="preserve"> and </w:t>
-      </w:r>
-      <w:proofErr w:type="spellStart"/>
-      <w:r>
-        <w:t>obesity_df</w:t>
-      </w:r>
-      <w:proofErr w:type="spellEnd"/>
-      <w:r>
-        <w:t>. It was done like this due to the one to many relationship the two tables have with each other</w:t>
-      </w:r>
-      <w:r>
-        <w:t>. The common column name is “</w:t>
-      </w:r>
-      <w:proofErr w:type="spellStart"/>
-      <w:r>
-        <w:t>State_Abbrev</w:t>
-      </w:r>
-      <w:proofErr w:type="spellEnd"/>
-      <w:r>
-        <w:t xml:space="preserve">” so in the </w:t>
-      </w:r>
-      <w:proofErr w:type="spellStart"/>
-      <w:r>
-        <w:t>obesity_db</w:t>
-      </w:r>
-      <w:proofErr w:type="spellEnd"/>
-      <w:r>
-        <w:t xml:space="preserve"> it would act as a primary key and in the </w:t>
-      </w:r>
-      <w:proofErr w:type="spellStart"/>
-      <w:r>
-        <w:t>fast_food_db</w:t>
-      </w:r>
-      <w:proofErr w:type="spellEnd"/>
-      <w:r>
-        <w:t xml:space="preserve"> it would be a foreign key.</w:t>
-      </w:r>
-    </w:p>
-    <w:p>
+    <w:p>
+      <w:r>
+        <w:t>From here on it was just a matter of making sure the column titles in the dataframes matched the titles in the empty tables in the database and appending the data.</w:t>
+      </w:r>
       <w:bookmarkStart w:id="0" w:name="_GoBack"/>
       <w:bookmarkEnd w:id="0"/>
     </w:p>
+    <w:p/>
+    <w:p>
+      <w:r>
+        <w:t>Load</w:t>
+      </w:r>
+    </w:p>
+    <w:p>
+      <w:r>
+        <w:t>The final database that was chosen w</w:t>
+      </w:r>
+      <w:r>
+        <w:t>as a relational database in SQL. Two tables created, namely: fast_food_db and obesity_df. It was done like this due to the one to many relationship the two tables have with each other</w:t>
+      </w:r>
+      <w:r>
+        <w:t>. The common column name is “State_Abbrev” so in the obesity_db it would act as a primary key and in the fast_food_db it would be a foreign key.</w:t>
+      </w:r>
+    </w:p>
+    <w:p/>
     <w:sectPr>
       <w:pgSz w:w="11900" w:h="16840"/>
       <w:pgMar w:top="1440" w:right="1800" w:bottom="1440" w:left="1800" w:header="708" w:footer="708" w:gutter="0"/>

</xml_diff>